<commit_message>
added sub analyses - overlap between databases, and risk of bias of articles that were missed+skeleton manuscripts
</commit_message>
<xml_diff>
--- a/manuscript/AutomatedEvidenceSurveillanceFeasibility_LivingPcosEBG_RLv0.1.docx
+++ b/manuscript/AutomatedEvidenceSurveillanceFeasibility_LivingPcosEBG_RLv0.1.docx
@@ -401,10 +401,7 @@
         <w:t xml:space="preserve">Keywords: </w:t>
       </w:r>
       <w:r>
-        <w:t xml:space="preserve">Evidence synthesis, learning health systems,  evidence retrieval, </w:t>
-      </w:r>
-      <w:r>
-        <w:t>living evidence, living guidelines</w:t>
+        <w:t>Evidence synthesis, learning health systems,  evidence retrieval, living evidence, living guidelines</w:t>
       </w:r>
     </w:p>
     <w:p>
@@ -489,14 +486,15 @@
         <w:rPr>
           <w:lang w:val="en-AU"/>
         </w:rPr>
-        <w:t>Journal of Clinical Epidemiology</w:t>
-      </w:r>
-      <w:r>
+        <w:t>Journal of Clinical Epidemiology (IF: 7.3, Open Access Fee: $4030)</w:t>
+      </w:r>
+    </w:p>
+    <w:p>
+      <w:pPr>
         <w:rPr>
           <w:lang w:val="en-AU"/>
         </w:rPr>
-        <w:t xml:space="preserve"> (IF: 7.3, Open Access Fee: $4030)</w:t>
-      </w:r>
+      </w:pPr>
     </w:p>
     <w:p>
       <w:pPr>
@@ -535,9 +533,17 @@
     </w:p>
     <w:p>
       <w:pPr>
+        <w:rPr>
+          <w:lang w:val="en-AU"/>
+        </w:rPr>
+      </w:pPr>
+    </w:p>
+    <w:p>
+      <w:pPr>
         <w:pStyle w:val="Heading1"/>
       </w:pPr>
       <w:r>
+        <w:lastRenderedPageBreak/>
         <w:t xml:space="preserve">Introduction </w:t>
       </w:r>
     </w:p>
@@ -570,19 +576,7 @@
       </w:r>
       <w:proofErr w:type="spellEnd"/>
       <w:r>
-        <w:t xml:space="preserve"> both Evidence Based Medicine and </w:t>
-      </w:r>
-      <w:r>
-        <w:t>Person-Centred</w:t>
-      </w:r>
-      <w:r>
-        <w:t xml:space="preserve"> Medicine within Learning Healt</w:t>
-      </w:r>
-      <w:r>
-        <w:t>h</w:t>
-      </w:r>
-      <w:r>
-        <w:t xml:space="preserve"> Systems (LHS) by ensuring stakeholder priorities are aligned with downstream evidence synthesis. </w:t>
+        <w:t xml:space="preserve"> both Evidence Based Medicine and Person-Centred Medicine within Learning Health Systems (LHS) by ensuring stakeholder priorities are aligned with downstream evidence synthesis. </w:t>
       </w:r>
     </w:p>
     <w:p>
@@ -606,13 +600,7 @@
         </w:numPr>
       </w:pPr>
       <w:r>
-        <w:t xml:space="preserve">Thus, the transition of EBGs towards a living format, where the available </w:t>
-      </w:r>
-      <w:r>
-        <w:t>research</w:t>
-      </w:r>
-      <w:r>
-        <w:t xml:space="preserve"> evidence is continuously synthesised as it is produced; is paramount to ensuring that recommendations and guidance remain relevant to frontline care.</w:t>
+        <w:t>Thus, the transition of EBGs towards a living format, where the available research evidence is continuously synthesised as it is produced; is paramount to ensuring that recommendations and guidance remain relevant to frontline care.</w:t>
       </w:r>
     </w:p>
     <w:p>
@@ -659,13 +647,7 @@
         </w:numPr>
       </w:pPr>
       <w:r>
-        <w:t xml:space="preserve">As such, both automation and </w:t>
-      </w:r>
-      <w:r>
-        <w:t>artificial</w:t>
-      </w:r>
-      <w:r>
-        <w:t xml:space="preserve"> intelligence enabled methods have a clear role to play towards enabling the goal of living, continually relevant guidelines. </w:t>
+        <w:t xml:space="preserve">As such, both automation and artificial intelligence enabled methods have a clear role to play towards enabling the goal of living, continually relevant guidelines. </w:t>
       </w:r>
     </w:p>
     <w:p>
@@ -677,25 +659,7 @@
         </w:numPr>
       </w:pPr>
       <w:r>
-        <w:t xml:space="preserve">Thus, the first step in transitioning EBGs towards a living format </w:t>
-      </w:r>
-      <w:r>
-        <w:t>firstly</w:t>
-      </w:r>
-      <w:r>
-        <w:t xml:space="preserve"> requires a method to continuously monitor and retrieve the current state of the literature, prior to </w:t>
-      </w:r>
-      <w:r>
-        <w:t>downstream</w:t>
-      </w:r>
-      <w:r>
-        <w:t xml:space="preserve"> screening, data extraction and </w:t>
-      </w:r>
-      <w:r>
-        <w:t>meta-analysis</w:t>
-      </w:r>
-      <w:r>
-        <w:t>.</w:t>
+        <w:t>Thus, the first step in transitioning EBGs towards a living format firstly requires a method to continuously monitor and retrieve the current state of the literature, prior to downstream screening, data extraction and meta-analysis.</w:t>
       </w:r>
     </w:p>
     <w:p>
@@ -740,12 +704,7 @@
         </w:numPr>
       </w:pPr>
       <w:r>
-        <w:t>However, limited work has been done in understanding the extent of coverage of s</w:t>
-      </w:r>
-      <w:bookmarkStart w:id="3" w:name="_GoBack"/>
-      <w:bookmarkEnd w:id="3"/>
-      <w:r>
-        <w:t xml:space="preserve">uch databases, and whether focusing search or evidence retrieval efforts on a single bibliographic database is sufficient for the purposes of continually searching the literature, and triggering updates when relevant. </w:t>
+        <w:t xml:space="preserve">However, limited work has been done in understanding the extent of coverage of such databases, and whether focusing search or evidence retrieval efforts on a single bibliographic database is sufficient for the purposes of continually searching the literature, and triggering updates when relevant. </w:t>
       </w:r>
       <w:proofErr w:type="gramStart"/>
       <w:r>
@@ -783,7 +742,12 @@
         </w:numPr>
       </w:pPr>
       <w:r>
-        <w:t xml:space="preserve">As such, we build on our prior work developing the 2023 Edition of the International PCOS Guidelines by beginning the transition of the guidelines to a living format. The first step being understanding the extent of the coverage of this new generation of databases, and whether a single database search would be sufficient for evidence </w:t>
+        <w:t>As such, we build on our prior work developing the 2023 Edition of the</w:t>
+      </w:r>
+      <w:bookmarkStart w:id="3" w:name="_GoBack"/>
+      <w:bookmarkEnd w:id="3"/>
+      <w:r>
+        <w:t xml:space="preserve"> International PCOS Guidelines by beginning the transition of the guidelines to a living format. The first step being understanding the extent of the coverage of this new generation of databases, and whether a single database search would be sufficient for evidence </w:t>
       </w:r>
       <w:r>
         <w:t>surveillance</w:t>
@@ -809,7 +773,6 @@
         <w:pStyle w:val="Heading5"/>
       </w:pPr>
       <w:r>
-        <w:lastRenderedPageBreak/>
         <w:t xml:space="preserve">Context of International PCOS Guidelines as Dataset </w:t>
       </w:r>
       <w:r>
@@ -837,7 +800,22 @@
         <w:t>Development</w:t>
       </w:r>
       <w:r>
-        <w:t xml:space="preserve"> Groups (GDGs). </w:t>
+        <w:t xml:space="preserve"> Groups (GDGs)</w:t>
+      </w:r>
+      <w:r>
+        <w:t xml:space="preserve">, resulting in a </w:t>
+      </w:r>
+      <w:r>
+        <w:t>6000-page</w:t>
+      </w:r>
+      <w:r>
+        <w:t xml:space="preserve"> technical report which is the main source of data for this study. The guideline was NHMRC approved, conducted in collaboration across 40 societies in 6 continents, </w:t>
+      </w:r>
+      <w:r>
+        <w:t>adapted</w:t>
+      </w:r>
+      <w:r>
+        <w:t xml:space="preserve"> by NICE UK due to its use of rigorous methods, and was the first guideline to include a research integrity check as part of guideline production </w:t>
       </w:r>
     </w:p>
     <w:p>
@@ -848,6 +826,22 @@
           <w:numId w:val="5"/>
         </w:numPr>
       </w:pPr>
+      <w:r>
+        <w:t>As a result, the International PCOS Guidelines is a particularly robust gold standard for the development of datasets geared towards the development and evaluation of evidence-based guideline development automation techniques.</w:t>
+      </w:r>
+    </w:p>
+    <w:p>
+      <w:pPr>
+        <w:pStyle w:val="ListParagraph"/>
+        <w:numPr>
+          <w:ilvl w:val="0"/>
+          <w:numId w:val="5"/>
+        </w:numPr>
+      </w:pPr>
+      <w:r>
+        <w:lastRenderedPageBreak/>
+        <w:t xml:space="preserve">Of these 54 evidence reviews, </w:t>
+      </w:r>
       <w:r>
         <w:t>50% (27/54)</w:t>
       </w:r>
@@ -1089,7 +1083,6 @@
         </w:numPr>
       </w:pPr>
       <w:r>
-        <w:lastRenderedPageBreak/>
         <w:t xml:space="preserve">A second round, title only search was then conducted for all databases in instances where retrieval by DOI or PMID failed, or if a DOI or PMID was not retrievable for a particular article. </w:t>
       </w:r>
     </w:p>
@@ -1115,13 +1108,7 @@
       </w:pPr>
       <w:commentRangeStart w:id="4"/>
       <w:r>
-        <w:t xml:space="preserve">The </w:t>
-      </w:r>
-      <w:r>
-        <w:t>extent</w:t>
-      </w:r>
-      <w:r>
-        <w:t xml:space="preserve"> of overlap across each database was also evaluated </w:t>
+        <w:t xml:space="preserve">The extent of overlap across each database was also evaluated </w:t>
       </w:r>
     </w:p>
     <w:p>
@@ -1154,19 +1141,7 @@
     <w:p/>
     <w:p>
       <w:r>
-        <w:t xml:space="preserve">A total of </w:t>
-      </w:r>
-      <w:r>
-        <w:t>1249</w:t>
-      </w:r>
-      <w:r>
-        <w:t xml:space="preserve"> articles were included in the international PCOS guidelines across all systematic reviews and systematic review updates. Table </w:t>
-      </w:r>
-      <w:r>
-        <w:t>1</w:t>
-      </w:r>
-      <w:r>
-        <w:t xml:space="preserve"> below depicts the extent of coverage of databases that were tested. </w:t>
+        <w:t xml:space="preserve">A total of 1249 articles were included in the international PCOS guidelines across all systematic reviews and systematic review updates. Table 1 below depicts the extent of coverage of databases that were tested. </w:t>
       </w:r>
       <w:proofErr w:type="spellStart"/>
       <w:r>
@@ -1174,7 +1149,19 @@
       </w:r>
       <w:proofErr w:type="spellEnd"/>
       <w:r>
-        <w:t xml:space="preserve"> had the best coverage, followed by Semantic Scholar, </w:t>
+        <w:t xml:space="preserve"> had the best coverage</w:t>
+      </w:r>
+      <w:r>
+        <w:t xml:space="preserve"> at 98.6%</w:t>
+      </w:r>
+      <w:r>
+        <w:t>, followed by Semantic Scholar</w:t>
+      </w:r>
+      <w:r>
+        <w:t xml:space="preserve"> (98.2%)</w:t>
+      </w:r>
+      <w:r>
+        <w:t xml:space="preserve">, </w:t>
       </w:r>
       <w:proofErr w:type="spellStart"/>
       <w:r>
@@ -1182,13 +1169,22 @@
       </w:r>
       <w:proofErr w:type="spellEnd"/>
       <w:r>
+        <w:t xml:space="preserve"> (96.4%)</w:t>
+      </w:r>
+      <w:r>
         <w:t xml:space="preserve">, and </w:t>
       </w:r>
       <w:r>
         <w:t>lastly,</w:t>
       </w:r>
       <w:r>
-        <w:t xml:space="preserve"> PubMed. </w:t>
+        <w:t xml:space="preserve"> PubMed</w:t>
+      </w:r>
+      <w:r>
+        <w:t xml:space="preserve"> at 92.0%</w:t>
+      </w:r>
+      <w:r>
+        <w:t xml:space="preserve">. </w:t>
       </w:r>
     </w:p>
     <w:p>
@@ -1197,6 +1193,7 @@
         <w:keepNext/>
       </w:pPr>
       <w:r>
+        <w:lastRenderedPageBreak/>
         <w:t xml:space="preserve">Table </w:t>
       </w:r>
       <w:r>
@@ -1225,19 +1222,23 @@
       <w:tblPr>
         <w:tblStyle w:val="TableGrid"/>
         <w:tblW w:w="0" w:type="auto"/>
+        <w:jc w:val="center"/>
         <w:tblLook w:val="04A0" w:firstRow="1" w:lastRow="0" w:firstColumn="1" w:lastColumn="0" w:noHBand="0" w:noVBand="1"/>
       </w:tblPr>
       <w:tblGrid>
+        <w:gridCol w:w="957"/>
         <w:gridCol w:w="1803"/>
         <w:gridCol w:w="1803"/>
         <w:gridCol w:w="1803"/>
-        <w:gridCol w:w="1803"/>
-        <w:gridCol w:w="1804"/>
+        <w:gridCol w:w="2134"/>
       </w:tblGrid>
       <w:tr>
+        <w:trPr>
+          <w:jc w:val="center"/>
+        </w:trPr>
         <w:tc>
           <w:tcPr>
-            <w:tcW w:w="1803" w:type="dxa"/>
+            <w:tcW w:w="957" w:type="dxa"/>
           </w:tcPr>
           <w:p>
             <w:pPr>
@@ -1271,6 +1272,9 @@
               <w:t>Embase</w:t>
             </w:r>
             <w:proofErr w:type="spellEnd"/>
+            <w:r>
+              <w:t xml:space="preserve"> (%)</w:t>
+            </w:r>
           </w:p>
         </w:tc>
         <w:tc>
@@ -1286,11 +1290,14 @@
               <w:t>OpenAlex</w:t>
             </w:r>
             <w:proofErr w:type="spellEnd"/>
+            <w:r>
+              <w:t xml:space="preserve"> (%)</w:t>
+            </w:r>
           </w:p>
         </w:tc>
         <w:tc>
           <w:tcPr>
-            <w:tcW w:w="1804" w:type="dxa"/>
+            <w:tcW w:w="2134" w:type="dxa"/>
           </w:tcPr>
           <w:p>
             <w:pPr>
@@ -1299,13 +1306,19 @@
             <w:r>
               <w:t>Semantic Scholar</w:t>
             </w:r>
+            <w:r>
+              <w:t xml:space="preserve"> (%)</w:t>
+            </w:r>
           </w:p>
         </w:tc>
       </w:tr>
       <w:tr>
+        <w:trPr>
+          <w:jc w:val="center"/>
+        </w:trPr>
         <w:tc>
           <w:tcPr>
-            <w:tcW w:w="1803" w:type="dxa"/>
+            <w:tcW w:w="957" w:type="dxa"/>
           </w:tcPr>
           <w:p>
             <w:pPr>
@@ -1381,7 +1394,7 @@
         </w:tc>
         <w:tc>
           <w:tcPr>
-            <w:tcW w:w="1804" w:type="dxa"/>
+            <w:tcW w:w="2134" w:type="dxa"/>
             <w:vAlign w:val="bottom"/>
           </w:tcPr>
           <w:p>
@@ -1406,9 +1419,12 @@
         </w:tc>
       </w:tr>
       <w:tr>
+        <w:trPr>
+          <w:jc w:val="center"/>
+        </w:trPr>
         <w:tc>
           <w:tcPr>
-            <w:tcW w:w="1803" w:type="dxa"/>
+            <w:tcW w:w="957" w:type="dxa"/>
           </w:tcPr>
           <w:p>
             <w:pPr>
@@ -1490,7 +1506,7 @@
         </w:tc>
         <w:tc>
           <w:tcPr>
-            <w:tcW w:w="1804" w:type="dxa"/>
+            <w:tcW w:w="2134" w:type="dxa"/>
             <w:vAlign w:val="bottom"/>
           </w:tcPr>
           <w:p>
@@ -1512,9 +1528,12 @@
         </w:tc>
       </w:tr>
       <w:tr>
+        <w:trPr>
+          <w:jc w:val="center"/>
+        </w:trPr>
         <w:tc>
           <w:tcPr>
-            <w:tcW w:w="1803" w:type="dxa"/>
+            <w:tcW w:w="957" w:type="dxa"/>
           </w:tcPr>
           <w:p>
             <w:pPr>
@@ -1593,7 +1612,7 @@
         </w:tc>
         <w:tc>
           <w:tcPr>
-            <w:tcW w:w="1804" w:type="dxa"/>
+            <w:tcW w:w="2134" w:type="dxa"/>
             <w:vAlign w:val="bottom"/>
           </w:tcPr>
           <w:p>
@@ -1615,9 +1634,12 @@
         </w:tc>
       </w:tr>
       <w:tr>
+        <w:trPr>
+          <w:jc w:val="center"/>
+        </w:trPr>
         <w:tc>
           <w:tcPr>
-            <w:tcW w:w="1803" w:type="dxa"/>
+            <w:tcW w:w="957" w:type="dxa"/>
           </w:tcPr>
           <w:p>
             <w:pPr>
@@ -1696,7 +1718,7 @@
         </w:tc>
         <w:tc>
           <w:tcPr>
-            <w:tcW w:w="1804" w:type="dxa"/>
+            <w:tcW w:w="2134" w:type="dxa"/>
             <w:vAlign w:val="bottom"/>
           </w:tcPr>
           <w:p>
@@ -1718,9 +1740,12 @@
         </w:tc>
       </w:tr>
       <w:tr>
+        <w:trPr>
+          <w:jc w:val="center"/>
+        </w:trPr>
         <w:tc>
           <w:tcPr>
-            <w:tcW w:w="1803" w:type="dxa"/>
+            <w:tcW w:w="957" w:type="dxa"/>
           </w:tcPr>
           <w:p>
             <w:pPr>
@@ -1799,7 +1824,7 @@
         </w:tc>
         <w:tc>
           <w:tcPr>
-            <w:tcW w:w="1804" w:type="dxa"/>
+            <w:tcW w:w="2134" w:type="dxa"/>
             <w:vAlign w:val="bottom"/>
           </w:tcPr>
           <w:p>
@@ -1821,9 +1846,12 @@
         </w:tc>
       </w:tr>
       <w:tr>
+        <w:trPr>
+          <w:jc w:val="center"/>
+        </w:trPr>
         <w:tc>
           <w:tcPr>
-            <w:tcW w:w="1803" w:type="dxa"/>
+            <w:tcW w:w="957" w:type="dxa"/>
           </w:tcPr>
           <w:p>
             <w:pPr>
@@ -1902,7 +1930,7 @@
         </w:tc>
         <w:tc>
           <w:tcPr>
-            <w:tcW w:w="1804" w:type="dxa"/>
+            <w:tcW w:w="2134" w:type="dxa"/>
             <w:vAlign w:val="bottom"/>
           </w:tcPr>
           <w:p>
@@ -1930,6 +1958,298 @@
       </w:pPr>
     </w:p>
     <w:p>
+      <w:r>
+        <w:t xml:space="preserve">Figure 1 below present the overall assessed risk of bias for articles that were not retrieved from each tested database. These assessments were based on the original assessments that were conducted as part of the quality assessment stage of the production of the International PCOS Guidelines 2023. </w:t>
+      </w:r>
+      <w:proofErr w:type="spellStart"/>
+      <w:r>
+        <w:t>OpenAlex</w:t>
+      </w:r>
+      <w:proofErr w:type="spellEnd"/>
+      <w:r>
+        <w:t xml:space="preserve"> demonstrated the highest proportion of high risk of bias articles amongst the articles that were not retrieved </w:t>
+      </w:r>
+      <w:r>
+        <w:t xml:space="preserve">(47.1%, n=8), followed closely by moderate-risk articles (52.9%, n=9). Semantic Scholar showed a similar pattern, with 31.8% (n=7) high-risk and 68.2% (n=15) moderate-risk articles </w:t>
+      </w:r>
+      <w:r>
+        <w:t>that were not retrieved.</w:t>
+      </w:r>
+    </w:p>
+    <w:p>
+      <w:pPr>
+        <w:keepNext/>
+      </w:pPr>
+      <w:r>
+        <w:t xml:space="preserve">Notably, both PubMed and </w:t>
+      </w:r>
+      <w:proofErr w:type="spellStart"/>
+      <w:r>
+        <w:t>Embase</w:t>
+      </w:r>
+      <w:proofErr w:type="spellEnd"/>
+      <w:r>
+        <w:t xml:space="preserve"> had articles that were </w:t>
+      </w:r>
+      <w:proofErr w:type="spellStart"/>
+      <w:r>
+        <w:t>unretrieved</w:t>
+      </w:r>
+      <w:proofErr w:type="spellEnd"/>
+      <w:r>
+        <w:t xml:space="preserve"> that were originally assessed as low risk of bias. With 13.0%</w:t>
+      </w:r>
+      <w:r>
+        <w:t xml:space="preserve"> (n=13)</w:t>
+      </w:r>
+      <w:r>
+        <w:t xml:space="preserve"> of </w:t>
+      </w:r>
+      <w:proofErr w:type="spellStart"/>
+      <w:r>
+        <w:t>unretrieved</w:t>
+      </w:r>
+      <w:proofErr w:type="spellEnd"/>
+      <w:r>
+        <w:t xml:space="preserve"> articles</w:t>
+      </w:r>
+      <w:r>
+        <w:t xml:space="preserve"> </w:t>
+      </w:r>
+      <w:r>
+        <w:t xml:space="preserve">being low risk </w:t>
+      </w:r>
+      <w:r>
+        <w:t xml:space="preserve">for PubMed, and 17.8% (n=8) </w:t>
+      </w:r>
+      <w:r>
+        <w:t xml:space="preserve">of </w:t>
+      </w:r>
+      <w:proofErr w:type="spellStart"/>
+      <w:r>
+        <w:t>unretrieved</w:t>
+      </w:r>
+      <w:proofErr w:type="spellEnd"/>
+      <w:r>
+        <w:t xml:space="preserve"> articles being low risk for </w:t>
+      </w:r>
+      <w:proofErr w:type="spellStart"/>
+      <w:r>
+        <w:t>Embase</w:t>
+      </w:r>
+      <w:proofErr w:type="spellEnd"/>
+      <w:r>
+        <w:t xml:space="preserve">. These low risk articles may have had a greater contribution in downstream meta-analyses that were conducted during guideline production, indicating that missing these articles may have an impact in downstream recommendations. </w:t>
+      </w:r>
+    </w:p>
+    <w:p>
+      <w:pPr>
+        <w:keepNext/>
+      </w:pPr>
+      <w:r>
+        <w:drawing>
+          <wp:inline distT="0" distB="0" distL="0" distR="0" wp14:anchorId="29A7DB74" wp14:editId="6E47583C">
+            <wp:extent cx="6645910" cy="4382135"/>
+            <wp:effectExtent l="0" t="0" r="2540" b="0"/>
+            <wp:docPr id="3" name="Picture 3"/>
+            <wp:cNvGraphicFramePr>
+              <a:graphicFrameLocks xmlns:a="http://schemas.openxmlformats.org/drawingml/2006/main" noChangeAspect="1"/>
+            </wp:cNvGraphicFramePr>
+            <a:graphic xmlns:a="http://schemas.openxmlformats.org/drawingml/2006/main">
+              <a:graphicData uri="http://schemas.openxmlformats.org/drawingml/2006/picture">
+                <pic:pic xmlns:pic="http://schemas.openxmlformats.org/drawingml/2006/picture">
+                  <pic:nvPicPr>
+                    <pic:cNvPr id="1" name=""/>
+                    <pic:cNvPicPr/>
+                  </pic:nvPicPr>
+                  <pic:blipFill>
+                    <a:blip r:embed="rId9"/>
+                    <a:stretch>
+                      <a:fillRect/>
+                    </a:stretch>
+                  </pic:blipFill>
+                  <pic:spPr>
+                    <a:xfrm>
+                      <a:off x="0" y="0"/>
+                      <a:ext cx="6645910" cy="4382135"/>
+                    </a:xfrm>
+                    <a:prstGeom prst="rect">
+                      <a:avLst/>
+                    </a:prstGeom>
+                  </pic:spPr>
+                </pic:pic>
+              </a:graphicData>
+            </a:graphic>
+          </wp:inline>
+        </w:drawing>
+      </w:r>
+    </w:p>
+    <w:p>
+      <w:pPr>
+        <w:pStyle w:val="Caption"/>
+        <w:jc w:val="center"/>
+      </w:pPr>
+      <w:r>
+        <w:t xml:space="preserve">Figure </w:t>
+      </w:r>
+      <w:r>
+        <w:fldChar w:fldCharType="begin"/>
+      </w:r>
+      <w:r>
+        <w:instrText xml:space="preserve"> SEQ Figure \* ARABIC </w:instrText>
+      </w:r>
+      <w:r>
+        <w:fldChar w:fldCharType="separate"/>
+      </w:r>
+      <w:r>
+        <w:rPr>
+          <w:noProof/>
+        </w:rPr>
+        <w:t>1</w:t>
+      </w:r>
+      <w:r>
+        <w:fldChar w:fldCharType="end"/>
+      </w:r>
+      <w:r>
+        <w:t>: Overall Assessed Risk of Bias of Articles that were not retrieved, for each tested Database</w:t>
+      </w:r>
+    </w:p>
+    <w:p/>
+    <w:p>
+      <w:r>
+        <w:t xml:space="preserve">The </w:t>
+      </w:r>
+      <w:proofErr w:type="spellStart"/>
+      <w:r>
+        <w:t>TopSet</w:t>
+      </w:r>
+      <w:proofErr w:type="spellEnd"/>
+      <w:r>
+        <w:t xml:space="preserve"> diagram in Figure 2 below illustrates the extent of overlap in successful article retrievals across all 4 tested databases. Notably, there was a high degree of overlap between all 4 databases, with 89.7% (n=1118) of all </w:t>
+      </w:r>
+      <w:r>
+        <w:lastRenderedPageBreak/>
+        <w:t xml:space="preserve">articles being retrievable from all 4 databases. The second largest overlap group was between </w:t>
+      </w:r>
+      <w:proofErr w:type="spellStart"/>
+      <w:r>
+        <w:t>Embase</w:t>
+      </w:r>
+      <w:proofErr w:type="spellEnd"/>
+      <w:r>
+        <w:t xml:space="preserve">, Semantic Scholar and </w:t>
+      </w:r>
+      <w:proofErr w:type="spellStart"/>
+      <w:r>
+        <w:t>OpenAlex</w:t>
+      </w:r>
+      <w:proofErr w:type="spellEnd"/>
+      <w:r>
+        <w:t xml:space="preserve">, with an overlap of 60 articles (4.8%) of all retrieved articles. Notably, there were 2 instances where articles were uniquely retrieved by a singular database. </w:t>
+      </w:r>
+      <w:proofErr w:type="spellStart"/>
+      <w:r>
+        <w:t>Embase</w:t>
+      </w:r>
+      <w:proofErr w:type="spellEnd"/>
+      <w:r>
+        <w:t xml:space="preserve">, with 2 unique articles, and likewise with </w:t>
+      </w:r>
+      <w:proofErr w:type="spellStart"/>
+      <w:r>
+        <w:t>OpenAlex</w:t>
+      </w:r>
+      <w:proofErr w:type="spellEnd"/>
+      <w:r>
+        <w:t xml:space="preserve">, also with 2 unique articles. Nonetheless, </w:t>
+      </w:r>
+      <w:proofErr w:type="spellStart"/>
+      <w:r>
+        <w:t>OpenAlex</w:t>
+      </w:r>
+      <w:proofErr w:type="spellEnd"/>
+      <w:r>
+        <w:t xml:space="preserve"> is represented in all coverage intersections, indicating that the database had the widest coverage, as also depicted in Table 1. </w:t>
+      </w:r>
+    </w:p>
+    <w:p>
+      <w:pPr>
+        <w:keepNext/>
+        <w:jc w:val="center"/>
+      </w:pPr>
+      <w:r>
+        <w:rPr>
+          <w:noProof/>
+        </w:rPr>
+        <w:drawing>
+          <wp:inline distT="0" distB="0" distL="0" distR="0" wp14:anchorId="47F60156" wp14:editId="06F803FD">
+            <wp:extent cx="5731510" cy="3912235"/>
+            <wp:effectExtent l="0" t="0" r="2540" b="0"/>
+            <wp:docPr id="1" name="Picture 1"/>
+            <wp:cNvGraphicFramePr>
+              <a:graphicFrameLocks xmlns:a="http://schemas.openxmlformats.org/drawingml/2006/main" noChangeAspect="1"/>
+            </wp:cNvGraphicFramePr>
+            <a:graphic xmlns:a="http://schemas.openxmlformats.org/drawingml/2006/main">
+              <a:graphicData uri="http://schemas.openxmlformats.org/drawingml/2006/picture">
+                <pic:pic xmlns:pic="http://schemas.openxmlformats.org/drawingml/2006/picture">
+                  <pic:nvPicPr>
+                    <pic:cNvPr id="1" name=""/>
+                    <pic:cNvPicPr/>
+                  </pic:nvPicPr>
+                  <pic:blipFill>
+                    <a:blip r:embed="rId10"/>
+                    <a:stretch>
+                      <a:fillRect/>
+                    </a:stretch>
+                  </pic:blipFill>
+                  <pic:spPr>
+                    <a:xfrm>
+                      <a:off x="0" y="0"/>
+                      <a:ext cx="5731510" cy="3912235"/>
+                    </a:xfrm>
+                    <a:prstGeom prst="rect">
+                      <a:avLst/>
+                    </a:prstGeom>
+                  </pic:spPr>
+                </pic:pic>
+              </a:graphicData>
+            </a:graphic>
+          </wp:inline>
+        </w:drawing>
+      </w:r>
+    </w:p>
+    <w:p>
+      <w:pPr>
+        <w:pStyle w:val="Caption"/>
+        <w:jc w:val="center"/>
+      </w:pPr>
+      <w:r>
+        <w:t xml:space="preserve">Figure </w:t>
+      </w:r>
+      <w:r>
+        <w:fldChar w:fldCharType="begin"/>
+      </w:r>
+      <w:r>
+        <w:instrText xml:space="preserve"> SEQ Figure \* ARABIC </w:instrText>
+      </w:r>
+      <w:r>
+        <w:fldChar w:fldCharType="separate"/>
+      </w:r>
+      <w:r>
+        <w:rPr>
+          <w:noProof/>
+        </w:rPr>
+        <w:t>2</w:t>
+      </w:r>
+      <w:r>
+        <w:fldChar w:fldCharType="end"/>
+      </w:r>
+      <w:r>
+        <w:t>: Extent of Coverage Overlap between all tested Databases</w:t>
+      </w:r>
+    </w:p>
+    <w:p/>
+    <w:p>
       <w:pPr>
         <w:pStyle w:val="Heading1"/>
       </w:pPr>
@@ -1955,10 +2275,7 @@
       </w:r>
       <w:proofErr w:type="spellEnd"/>
       <w:r>
-        <w:t xml:space="preserve"> API was planned to be used, however an institutional subscription was required, and due to time constraints, evaluation proceeded without waiting for API access to be granted. </w:t>
-      </w:r>
-      <w:r>
-        <w:t xml:space="preserve">As such, </w:t>
+        <w:t xml:space="preserve"> API was planned to be used, however an institutional subscription was required, and due to time constraints, evaluation proceeded without waiting for API access to be granted. As such, </w:t>
       </w:r>
       <w:proofErr w:type="spellStart"/>
       <w:r>
@@ -1966,37 +2283,7 @@
       </w:r>
       <w:proofErr w:type="spellEnd"/>
       <w:r>
-        <w:t xml:space="preserve"> was searched via Ovid Medline instead</w:t>
-      </w:r>
-      <w:r>
-        <w:t xml:space="preserve"> for completion</w:t>
-      </w:r>
-      <w:r>
-        <w:t xml:space="preserve">. Nonetheless, the other 3 options have </w:t>
-      </w:r>
-      <w:r>
-        <w:t>publicly</w:t>
-      </w:r>
-      <w:r>
-        <w:t xml:space="preserve"> </w:t>
-      </w:r>
-      <w:r>
-        <w:t>available</w:t>
-      </w:r>
-      <w:r>
-        <w:t xml:space="preserve"> APIs that are accessible free of charge for </w:t>
-      </w:r>
-      <w:r>
-        <w:t>research</w:t>
-      </w:r>
-      <w:r>
-        <w:t xml:space="preserve"> / academic purposes. </w:t>
-      </w:r>
-      <w:r>
-        <w:t>Thus,</w:t>
-      </w:r>
-      <w:r>
-        <w:t xml:space="preserve"> these are recommended for surveillance purposes. </w:t>
+        <w:t xml:space="preserve"> was searched via Ovid Medline instead for completion. Nonetheless, the other 3 options have publicly available APIs that are accessible free of charge for research / academic purposes. Thus, these are recommended for surveillance purposes. </w:t>
       </w:r>
     </w:p>
     <w:p>
@@ -2027,14 +2314,7 @@
         <w:pStyle w:val="Heading1"/>
       </w:pPr>
       <w:r>
-        <w:lastRenderedPageBreak/>
-        <w:t xml:space="preserve">Future </w:t>
-      </w:r>
-      <w:r>
-        <w:t>work</w:t>
-      </w:r>
-      <w:r>
-        <w:t xml:space="preserve"> </w:t>
+        <w:t xml:space="preserve">Future work </w:t>
       </w:r>
     </w:p>
     <w:p/>
@@ -2055,13 +2335,11 @@
       </w:r>
       <w:proofErr w:type="gramEnd"/>
       <w:r>
-        <w:t xml:space="preserve"> such search strategies should be integrated with supplementary approaches to improve </w:t>
-      </w:r>
-      <w:r>
-        <w:t>efficiency by</w:t>
-      </w:r>
-      <w:r>
-        <w:t xml:space="preserve"> constraining the articles required to be screened by a human. We leave this for planned future work</w:t>
+        <w:t xml:space="preserve"> such search strategies should be </w:t>
+      </w:r>
+      <w:r>
+        <w:lastRenderedPageBreak/>
+        <w:t>integrated with supplementary approaches to improve efficiency by constraining the articles required to be screened by a human. We leave this for planned future work</w:t>
       </w:r>
       <w:commentRangeStart w:id="5"/>
       <w:r>
@@ -2099,7 +2377,7 @@
     </w:p>
     <w:sectPr>
       <w:pgSz w:w="11906" w:h="16838"/>
-      <w:pgMar w:top="1440" w:right="1440" w:bottom="1440" w:left="1440" w:header="708" w:footer="708" w:gutter="0"/>
+      <w:pgMar w:top="720" w:right="720" w:bottom="720" w:left="720" w:header="708" w:footer="708" w:gutter="0"/>
       <w:cols w:space="708"/>
       <w:docGrid w:linePitch="360"/>
     </w:sectPr>

</xml_diff>